<commit_message>
Use cases & User stories
</commit_message>
<xml_diff>
--- a/Requirements Analysis/Use Case Specification (SRS).docx
+++ b/Requirements Analysis/Use Case Specification (SRS).docx
@@ -766,9 +766,9 @@
               <w:rPr>
                 <w:rFonts w:eastAsia="Arial Unicode MS"/>
                 <w:sz w:val="24"/>
-                <w:lang w:val="en-US" w:eastAsia="zh-CN"/>
-              </w:rPr>
-              <w:t>5</w:t>
+                <w:lang w:val="el-GR" w:eastAsia="zh-CN"/>
+              </w:rPr>
+              <w:t>6</w:t>
             </w:r>
             <w:r>
               <w:rPr>
@@ -837,9 +837,11 @@
             <w:r>
               <w:t xml:space="preserve">user exists, the login process is successful. In case the user does not </w:t>
             </w:r>
+            <w:proofErr w:type="gramStart"/>
             <w:r>
               <w:t>exist</w:t>
             </w:r>
+            <w:proofErr w:type="gramEnd"/>
             <w:r>
               <w:rPr>
                 <w:lang w:val="en-US"/>
@@ -896,6 +898,7 @@
             <w:pPr>
               <w:rPr>
                 <w:b/>
+                <w:lang w:val="el-GR"/>
               </w:rPr>
             </w:pPr>
             <w:r>

</xml_diff>